<commit_message>
Add reference in template files to the new directors decission.
</commit_message>
<xml_diff>
--- a/yii2/vendor/admapp/resources/disposals/DISPOSALS_APPROVAL_GENERAL_REPUBLISH_TEMPLATE.docx
+++ b/yii2/vendor/admapp/resources/disposals/DISPOSALS_APPROVAL_GENERAL_REPUBLISH_TEMPLATE.docx
@@ -1617,6 +1617,72 @@
           <w:ilvl w:val="0"/>
           <w:numId w:val="5"/>
         </w:numPr>
+      </w:pPr>
+      <w:r>
+        <w:rPr>
+          <w:rFonts w:ascii="Calibri" w:hAnsi="Calibri" w:cs="Arial"/>
+        </w:rPr>
+        <w:t xml:space="preserve">Τη με </w:t>
+      </w:r>
+      <w:proofErr w:type="spellStart"/>
+      <w:r>
+        <w:rPr>
+          <w:rFonts w:ascii="Calibri" w:hAnsi="Calibri" w:cs="Arial"/>
+        </w:rPr>
+        <w:t>αριθμ</w:t>
+      </w:r>
+      <w:proofErr w:type="spellEnd"/>
+      <w:r>
+        <w:rPr>
+          <w:rFonts w:ascii="Calibri" w:hAnsi="Calibri" w:cs="Arial"/>
+        </w:rPr>
+        <w:t xml:space="preserve">. </w:t>
+      </w:r>
+      <w:proofErr w:type="spellStart"/>
+      <w:r>
+        <w:rPr>
+          <w:rFonts w:ascii="Calibri" w:hAnsi="Calibri" w:cs="Arial"/>
+        </w:rPr>
+        <w:t>πρωτ</w:t>
+      </w:r>
+      <w:proofErr w:type="spellEnd"/>
+      <w:r>
+        <w:rPr>
+          <w:rFonts w:ascii="Calibri" w:hAnsi="Calibri" w:cs="Arial"/>
+        </w:rPr>
+        <w:t xml:space="preserve">. Φ.351.1/11/48020/Ε3/28-03-2019 Υ.Α. του ΥΠΠΕΘ, (ΑΔΑ: ΩΩΤΗ4653ΠΣ-ΒΔ3), με θέμα: </w:t>
+      </w:r>
+      <w:r>
+        <w:rPr>
+          <w:rFonts w:ascii="Calibri" w:hAnsi="Calibri" w:cs="Arial"/>
+        </w:rPr>
+        <w:t>«</w:t>
+      </w:r>
+      <w:r>
+        <w:rPr>
+          <w:rFonts w:ascii="Calibri" w:hAnsi="Calibri" w:cs="Arial"/>
+        </w:rPr>
+        <w:t>Τοποθέτηση Περιφερειακών Διευθυντών Εκπαίδευσης</w:t>
+      </w:r>
+      <w:r>
+        <w:rPr>
+          <w:rFonts w:ascii="Calibri" w:hAnsi="Calibri" w:cs="Arial"/>
+        </w:rPr>
+        <w:t>»</w:t>
+      </w:r>
+      <w:r>
+        <w:rPr>
+          <w:rFonts w:ascii="Calibri" w:hAnsi="Calibri" w:cs="Arial"/>
+        </w:rPr>
+        <w:t>.</w:t>
+      </w:r>
+    </w:p>
+    <w:p>
+      <w:pPr>
+        <w:numPr>
+          <w:ilvl w:val="0"/>
+          <w:numId w:val="5"/>
+        </w:numPr>
         <w:rPr>
           <w:lang w:val="en-US"/>
         </w:rPr>
@@ -1983,6 +2049,7 @@
           <w:sz w:val="24"/>
           <w:szCs w:val="24"/>
         </w:rPr>
+        <w:lastRenderedPageBreak/>
         <w:t>Α Π Ο Φ Α  Σ Ι Ζ Ο Υ Μ Ε</w:t>
       </w:r>
     </w:p>

</xml_diff>

<commit_message>
Update disposals' templates format
</commit_message>
<xml_diff>
--- a/yii2/vendor/admapp/resources/disposals/DISPOSALS_APPROVAL_GENERAL_REPUBLISH_TEMPLATE.docx
+++ b/yii2/vendor/admapp/resources/disposals/DISPOSALS_APPROVAL_GENERAL_REPUBLISH_TEMPLATE.docx
@@ -2363,7 +2363,7 @@
       </w:tblGrid>
       <w:tr>
         <w:trPr>
-          <w:trHeight w:val="2520"/>
+          <w:trHeight w:val="1655"/>
         </w:trPr>
         <w:tc>
           <w:tcPr>
@@ -2373,16 +2373,174 @@
           <w:p>
             <w:pPr>
               <w:pStyle w:val="normal"/>
+              <w:pBdr>
+                <w:top w:val="nil"/>
+                <w:left w:val="nil"/>
+                <w:bottom w:val="nil"/>
+                <w:right w:val="nil"/>
+                <w:between w:val="nil"/>
+              </w:pBdr>
+              <w:ind w:left="567"/>
+              <w:rPr>
+                <w:rFonts w:ascii="Calibri" w:eastAsia="Calibri" w:hAnsi="Calibri" w:cs="Calibri"/>
+                <w:color w:val="000000"/>
+                <w:sz w:val="22"/>
+                <w:szCs w:val="22"/>
+              </w:rPr>
+            </w:pPr>
+          </w:p>
+        </w:tc>
+        <w:tc>
+          <w:tcPr>
+            <w:tcW w:w="4396" w:type="dxa"/>
+            <w:shd w:val="clear" w:color="auto" w:fill="auto"/>
+          </w:tcPr>
+          <w:p>
+            <w:pPr>
+              <w:pStyle w:val="normal"/>
+              <w:pBdr>
+                <w:top w:val="nil"/>
+                <w:left w:val="nil"/>
+                <w:bottom w:val="nil"/>
+                <w:right w:val="nil"/>
+                <w:between w:val="nil"/>
+              </w:pBdr>
+              <w:jc w:val="center"/>
+            </w:pPr>
+            <w:r>
+              <w:rPr>
+                <w:b/>
+              </w:rPr>
+              <w:t>${</w:t>
+            </w:r>
+            <w:proofErr w:type="spellStart"/>
+            <w:r>
+              <w:rPr>
+                <w:b/>
+                <w:lang w:val="en-US"/>
+              </w:rPr>
+              <w:t>director_title</w:t>
+            </w:r>
+            <w:proofErr w:type="spellEnd"/>
+            <w:r>
+              <w:rPr>
+                <w:b/>
+              </w:rPr>
+              <w:t>}</w:t>
+            </w:r>
+          </w:p>
+          <w:p>
+            <w:pPr>
+              <w:pStyle w:val="normal"/>
+              <w:pBdr>
+                <w:top w:val="nil"/>
+                <w:left w:val="nil"/>
+                <w:bottom w:val="nil"/>
+                <w:right w:val="nil"/>
+                <w:between w:val="nil"/>
+              </w:pBdr>
+              <w:jc w:val="center"/>
+              <w:rPr>
+                <w:b/>
+              </w:rPr>
+            </w:pPr>
+          </w:p>
+          <w:p>
+            <w:pPr>
+              <w:pStyle w:val="normal"/>
+              <w:pBdr>
+                <w:top w:val="nil"/>
+                <w:left w:val="nil"/>
+                <w:bottom w:val="nil"/>
+                <w:right w:val="nil"/>
+                <w:between w:val="nil"/>
+              </w:pBdr>
+              <w:jc w:val="center"/>
+              <w:rPr>
+                <w:b/>
+              </w:rPr>
+            </w:pPr>
+          </w:p>
+          <w:p>
+            <w:pPr>
+              <w:pStyle w:val="normal"/>
+              <w:pBdr>
+                <w:top w:val="nil"/>
+                <w:left w:val="nil"/>
+                <w:bottom w:val="nil"/>
+                <w:right w:val="nil"/>
+                <w:between w:val="nil"/>
+              </w:pBdr>
+              <w:jc w:val="center"/>
+              <w:rPr>
+                <w:b/>
+              </w:rPr>
+            </w:pPr>
+          </w:p>
+          <w:p>
+            <w:pPr>
+              <w:pStyle w:val="normal"/>
+              <w:pBdr>
+                <w:top w:val="nil"/>
+                <w:left w:val="nil"/>
+                <w:bottom w:val="nil"/>
+                <w:right w:val="nil"/>
+                <w:between w:val="nil"/>
+              </w:pBdr>
+              <w:jc w:val="center"/>
+              <w:rPr>
+                <w:b/>
+              </w:rPr>
+            </w:pPr>
+            <w:r>
+              <w:rPr>
+                <w:b/>
+              </w:rPr>
+              <w:t xml:space="preserve">                                                                                                     ${</w:t>
+            </w:r>
+            <w:proofErr w:type="spellStart"/>
+            <w:r>
+              <w:rPr>
+                <w:b/>
+              </w:rPr>
+              <w:t>director_name</w:t>
+            </w:r>
+            <w:proofErr w:type="spellEnd"/>
+            <w:r>
+              <w:rPr>
+                <w:b/>
+              </w:rPr>
+              <w:t xml:space="preserve">} </w:t>
+            </w:r>
+          </w:p>
+        </w:tc>
+      </w:tr>
+      <w:tr>
+        <w:trPr>
+          <w:trHeight w:val="1939"/>
+        </w:trPr>
+        <w:tc>
+          <w:tcPr>
+            <w:tcW w:w="5300" w:type="dxa"/>
+            <w:shd w:val="clear" w:color="auto" w:fill="auto"/>
+          </w:tcPr>
+          <w:p>
+            <w:pPr>
+              <w:pStyle w:val="normal"/>
               <w:tabs>
                 <w:tab w:val="left" w:pos="3440"/>
               </w:tabs>
               <w:rPr>
                 <w:rFonts w:ascii="Calibri" w:eastAsia="Calibri" w:hAnsi="Calibri" w:cs="Calibri"/>
-              </w:rPr>
-            </w:pPr>
-            <w:r>
-              <w:rPr>
-                <w:rFonts w:ascii="Calibri" w:eastAsia="Calibri" w:hAnsi="Calibri" w:cs="Calibri"/>
+                <w:sz w:val="22"/>
+                <w:szCs w:val="22"/>
+              </w:rPr>
+            </w:pPr>
+            <w:r>
+              <w:rPr>
+                <w:rFonts w:ascii="Calibri" w:eastAsia="Calibri" w:hAnsi="Calibri" w:cs="Calibri"/>
+                <w:sz w:val="22"/>
+                <w:szCs w:val="22"/>
               </w:rPr>
               <w:t>ΚΟΙΝΟΠΟΙΗΣΗ</w:t>
             </w:r>
@@ -2402,10 +2560,16 @@
                 <w:between w:val="nil"/>
               </w:pBdr>
               <w:ind w:left="567" w:hanging="283"/>
-            </w:pPr>
-            <w:r>
-              <w:rPr>
-                <w:rFonts w:ascii="Calibri" w:eastAsia="Calibri" w:hAnsi="Calibri" w:cs="Calibri"/>
+              <w:rPr>
+                <w:sz w:val="22"/>
+                <w:szCs w:val="22"/>
+              </w:rPr>
+            </w:pPr>
+            <w:r>
+              <w:rPr>
+                <w:rFonts w:ascii="Calibri" w:eastAsia="Calibri" w:hAnsi="Calibri" w:cs="Calibri"/>
+                <w:sz w:val="22"/>
+                <w:szCs w:val="22"/>
               </w:rPr>
               <w:t>${</w:t>
             </w:r>
@@ -2413,6 +2577,8 @@
             <w:r>
               <w:rPr>
                 <w:rFonts w:ascii="Calibri" w:eastAsia="Calibri" w:hAnsi="Calibri" w:cs="Calibri"/>
+                <w:sz w:val="22"/>
+                <w:szCs w:val="22"/>
               </w:rPr>
               <w:t>local_directorate</w:t>
             </w:r>
@@ -2420,6 +2586,8 @@
             <w:r>
               <w:rPr>
                 <w:rFonts w:ascii="Calibri" w:eastAsia="Calibri" w:hAnsi="Calibri" w:cs="Calibri"/>
+                <w:sz w:val="22"/>
+                <w:szCs w:val="22"/>
               </w:rPr>
               <w:t>}</w:t>
             </w:r>
@@ -2439,12 +2607,18 @@
                 <w:between w:val="nil"/>
               </w:pBdr>
               <w:ind w:left="567" w:hanging="283"/>
+              <w:rPr>
+                <w:sz w:val="22"/>
+                <w:szCs w:val="22"/>
+              </w:rPr>
             </w:pPr>
             <w:bookmarkStart w:id="3" w:name="_1fob9te" w:colFirst="0" w:colLast="0"/>
             <w:bookmarkEnd w:id="3"/>
             <w:r>
               <w:rPr>
                 <w:rFonts w:ascii="Calibri" w:eastAsia="Calibri" w:hAnsi="Calibri" w:cs="Calibri"/>
+                <w:sz w:val="22"/>
+                <w:szCs w:val="22"/>
               </w:rPr>
               <w:t>Αναφερόμενους εκπαιδευτικούς διά της ${</w:t>
             </w:r>
@@ -2452,6 +2626,8 @@
             <w:r>
               <w:rPr>
                 <w:rFonts w:ascii="Calibri" w:eastAsia="Calibri" w:hAnsi="Calibri" w:cs="Calibri"/>
+                <w:sz w:val="22"/>
+                <w:szCs w:val="22"/>
               </w:rPr>
               <w:t>local_directorate</w:t>
             </w:r>
@@ -2459,12 +2635,16 @@
             <w:r>
               <w:rPr>
                 <w:rFonts w:ascii="Calibri" w:eastAsia="Calibri" w:hAnsi="Calibri" w:cs="Calibri"/>
+                <w:sz w:val="22"/>
+                <w:szCs w:val="22"/>
               </w:rPr>
               <w:t>_</w:t>
             </w:r>
             <w:r>
               <w:rPr>
                 <w:rFonts w:ascii="Calibri" w:eastAsia="Calibri" w:hAnsi="Calibri" w:cs="Calibri"/>
+                <w:sz w:val="22"/>
+                <w:szCs w:val="22"/>
                 <w:lang w:val="en-US"/>
               </w:rPr>
               <w:t>genitive</w:t>
@@ -2472,6 +2652,8 @@
             <w:r>
               <w:rPr>
                 <w:rFonts w:ascii="Calibri" w:eastAsia="Calibri" w:hAnsi="Calibri" w:cs="Calibri"/>
+                <w:sz w:val="22"/>
+                <w:szCs w:val="22"/>
               </w:rPr>
               <w:t>}</w:t>
             </w:r>
@@ -2493,11 +2675,15 @@
               <w:ind w:left="567" w:hanging="283"/>
               <w:rPr>
                 <w:rFonts w:ascii="Calibri" w:eastAsia="Calibri" w:hAnsi="Calibri" w:cs="Calibri"/>
-              </w:rPr>
-            </w:pPr>
-            <w:r>
-              <w:rPr>
-                <w:rFonts w:ascii="Calibri" w:eastAsia="Calibri" w:hAnsi="Calibri" w:cs="Calibri"/>
+                <w:sz w:val="22"/>
+                <w:szCs w:val="22"/>
+              </w:rPr>
+            </w:pPr>
+            <w:r>
+              <w:rPr>
+                <w:rFonts w:ascii="Calibri" w:eastAsia="Calibri" w:hAnsi="Calibri" w:cs="Calibri"/>
+                <w:sz w:val="22"/>
+                <w:szCs w:val="22"/>
               </w:rPr>
               <w:t>Αναφερόμενες σχολικές μονάδες/υπηρεσίες διά της ${</w:t>
             </w:r>
@@ -2505,6 +2691,8 @@
             <w:r>
               <w:rPr>
                 <w:rFonts w:ascii="Calibri" w:eastAsia="Calibri" w:hAnsi="Calibri" w:cs="Calibri"/>
+                <w:sz w:val="22"/>
+                <w:szCs w:val="22"/>
               </w:rPr>
               <w:t>local_directorate</w:t>
             </w:r>
@@ -2512,12 +2700,16 @@
             <w:r>
               <w:rPr>
                 <w:rFonts w:ascii="Calibri" w:eastAsia="Calibri" w:hAnsi="Calibri" w:cs="Calibri"/>
+                <w:sz w:val="22"/>
+                <w:szCs w:val="22"/>
               </w:rPr>
               <w:t>_</w:t>
             </w:r>
             <w:r>
               <w:rPr>
                 <w:rFonts w:ascii="Calibri" w:eastAsia="Calibri" w:hAnsi="Calibri" w:cs="Calibri"/>
+                <w:sz w:val="22"/>
+                <w:szCs w:val="22"/>
                 <w:lang w:val="en-US"/>
               </w:rPr>
               <w:t>genitive</w:t>
@@ -2525,6 +2717,8 @@
             <w:r>
               <w:rPr>
                 <w:rFonts w:ascii="Calibri" w:eastAsia="Calibri" w:hAnsi="Calibri" w:cs="Calibri"/>
+                <w:sz w:val="22"/>
+                <w:szCs w:val="22"/>
               </w:rPr>
               <w:t>}</w:t>
             </w:r>
@@ -2547,12 +2741,16 @@
               <w:rPr>
                 <w:rFonts w:ascii="Calibri" w:eastAsia="Calibri" w:hAnsi="Calibri" w:cs="Calibri"/>
                 <w:color w:val="000000"/>
+                <w:sz w:val="22"/>
+                <w:szCs w:val="22"/>
               </w:rPr>
             </w:pPr>
             <w:r>
               <w:rPr>
                 <w:rFonts w:ascii="Calibri" w:eastAsia="Calibri" w:hAnsi="Calibri" w:cs="Calibri"/>
                 <w:color w:val="000000"/>
+                <w:sz w:val="22"/>
+                <w:szCs w:val="22"/>
               </w:rPr>
               <w:t xml:space="preserve">Α.Φ. / Π.Μ. </w:t>
             </w:r>
@@ -2561,6 +2759,8 @@
               <w:rPr>
                 <w:rFonts w:ascii="Calibri" w:eastAsia="Calibri" w:hAnsi="Calibri" w:cs="Calibri"/>
                 <w:color w:val="000000"/>
+                <w:sz w:val="22"/>
+                <w:szCs w:val="22"/>
               </w:rPr>
               <w:t>εκπ</w:t>
             </w:r>
@@ -2569,6 +2769,8 @@
               <w:rPr>
                 <w:rFonts w:ascii="Calibri" w:eastAsia="Calibri" w:hAnsi="Calibri" w:cs="Calibri"/>
                 <w:color w:val="000000"/>
+                <w:sz w:val="22"/>
+                <w:szCs w:val="22"/>
               </w:rPr>
               <w:t>/</w:t>
             </w:r>
@@ -2577,6 +2779,8 @@
               <w:rPr>
                 <w:rFonts w:ascii="Calibri" w:eastAsia="Calibri" w:hAnsi="Calibri" w:cs="Calibri"/>
                 <w:color w:val="000000"/>
+                <w:sz w:val="22"/>
+                <w:szCs w:val="22"/>
               </w:rPr>
               <w:t>κών</w:t>
             </w:r>
@@ -2585,6 +2789,8 @@
               <w:rPr>
                 <w:rFonts w:ascii="Calibri" w:eastAsia="Calibri" w:hAnsi="Calibri" w:cs="Calibri"/>
                 <w:color w:val="000000"/>
+                <w:sz w:val="22"/>
+                <w:szCs w:val="22"/>
               </w:rPr>
               <w:t xml:space="preserve"> (δια της Δ/</w:t>
             </w:r>
@@ -2593,6 +2799,8 @@
               <w:rPr>
                 <w:rFonts w:ascii="Calibri" w:eastAsia="Calibri" w:hAnsi="Calibri" w:cs="Calibri"/>
                 <w:color w:val="000000"/>
+                <w:sz w:val="22"/>
+                <w:szCs w:val="22"/>
               </w:rPr>
               <w:t>νσης</w:t>
             </w:r>
@@ -2601,22 +2809,11 @@
               <w:rPr>
                 <w:rFonts w:ascii="Calibri" w:eastAsia="Calibri" w:hAnsi="Calibri" w:cs="Calibri"/>
                 <w:color w:val="000000"/>
+                <w:sz w:val="22"/>
+                <w:szCs w:val="22"/>
               </w:rPr>
               <w:t>)</w:t>
             </w:r>
-          </w:p>
-          <w:p>
-            <w:pPr>
-              <w:pStyle w:val="normal"/>
-              <w:pBdr>
-                <w:top w:val="nil"/>
-                <w:left w:val="nil"/>
-                <w:bottom w:val="nil"/>
-                <w:right w:val="nil"/>
-                <w:between w:val="nil"/>
-              </w:pBdr>
-              <w:jc w:val="both"/>
-            </w:pPr>
           </w:p>
         </w:tc>
         <w:tc>
@@ -2635,112 +2832,10 @@
                 <w:between w:val="nil"/>
               </w:pBdr>
               <w:jc w:val="center"/>
-            </w:pPr>
-            <w:r>
               <w:rPr>
                 <w:b/>
               </w:rPr>
-              <w:t>${</w:t>
-            </w:r>
-            <w:proofErr w:type="spellStart"/>
-            <w:r>
-              <w:rPr>
-                <w:b/>
-                <w:lang w:val="en-US"/>
-              </w:rPr>
-              <w:t>director_title</w:t>
-            </w:r>
-            <w:proofErr w:type="spellEnd"/>
-            <w:r>
-              <w:rPr>
-                <w:b/>
-              </w:rPr>
-              <w:t>}</w:t>
-            </w:r>
-          </w:p>
-          <w:p>
-            <w:pPr>
-              <w:pStyle w:val="normal"/>
-              <w:pBdr>
-                <w:top w:val="nil"/>
-                <w:left w:val="nil"/>
-                <w:bottom w:val="nil"/>
-                <w:right w:val="nil"/>
-                <w:between w:val="nil"/>
-              </w:pBdr>
-              <w:jc w:val="center"/>
-              <w:rPr>
-                <w:b/>
-              </w:rPr>
-            </w:pPr>
-          </w:p>
-          <w:p>
-            <w:pPr>
-              <w:pStyle w:val="normal"/>
-              <w:pBdr>
-                <w:top w:val="nil"/>
-                <w:left w:val="nil"/>
-                <w:bottom w:val="nil"/>
-                <w:right w:val="nil"/>
-                <w:between w:val="nil"/>
-              </w:pBdr>
-              <w:jc w:val="center"/>
-              <w:rPr>
-                <w:b/>
-              </w:rPr>
-            </w:pPr>
-          </w:p>
-          <w:p>
-            <w:pPr>
-              <w:pStyle w:val="normal"/>
-              <w:pBdr>
-                <w:top w:val="nil"/>
-                <w:left w:val="nil"/>
-                <w:bottom w:val="nil"/>
-                <w:right w:val="nil"/>
-                <w:between w:val="nil"/>
-              </w:pBdr>
-              <w:jc w:val="center"/>
-              <w:rPr>
-                <w:b/>
-              </w:rPr>
-            </w:pPr>
-          </w:p>
-          <w:p>
-            <w:pPr>
-              <w:pStyle w:val="normal"/>
-              <w:pBdr>
-                <w:top w:val="nil"/>
-                <w:left w:val="nil"/>
-                <w:bottom w:val="nil"/>
-                <w:right w:val="nil"/>
-                <w:between w:val="nil"/>
-              </w:pBdr>
-              <w:jc w:val="center"/>
-              <w:rPr>
-                <w:b/>
-              </w:rPr>
-            </w:pPr>
-            <w:r>
-              <w:rPr>
-                <w:b/>
-              </w:rPr>
-              <w:t xml:space="preserve">                                                                                                     ${</w:t>
-            </w:r>
-            <w:proofErr w:type="spellStart"/>
-            <w:r>
-              <w:rPr>
-                <w:b/>
-              </w:rPr>
-              <w:t>director_name</w:t>
-            </w:r>
-            <w:proofErr w:type="spellEnd"/>
-            <w:r>
-              <w:rPr>
-                <w:b/>
-              </w:rPr>
-              <w:t xml:space="preserve">} </w:t>
-            </w:r>
+            </w:pPr>
           </w:p>
         </w:tc>
       </w:tr>

</xml_diff>

<commit_message>
Update protocol type in disposals approvals templates & fix in all years statistics
</commit_message>
<xml_diff>
--- a/yii2/vendor/admapp/resources/disposals/DISPOSALS_APPROVAL_GENERAL_REPUBLISH_TEMPLATE.docx
+++ b/yii2/vendor/admapp/resources/disposals/DISPOSALS_APPROVAL_GENERAL_REPUBLISH_TEMPLATE.docx
@@ -246,7 +246,6 @@
                 <w:rFonts w:ascii="Calibri" w:eastAsia="Calibri" w:hAnsi="Calibri" w:cs="Calibri"/>
                 <w:sz w:val="22"/>
                 <w:szCs w:val="22"/>
-                <w:lang w:val="en-US"/>
               </w:rPr>
             </w:pPr>
             <w:r>
@@ -502,7 +501,6 @@
                 <w:rFonts w:ascii="Calibri" w:eastAsia="Calibri" w:hAnsi="Calibri" w:cs="Calibri"/>
                 <w:sz w:val="22"/>
                 <w:szCs w:val="22"/>
-                <w:lang w:val="en-US"/>
               </w:rPr>
             </w:pPr>
           </w:p>
@@ -517,7 +515,6 @@
                 <w:rFonts w:ascii="Calibri" w:eastAsia="Calibri" w:hAnsi="Calibri" w:cs="Calibri"/>
                 <w:sz w:val="22"/>
                 <w:szCs w:val="22"/>
-                <w:lang w:val="en-US"/>
               </w:rPr>
             </w:pPr>
           </w:p>
@@ -532,7 +529,6 @@
                 <w:rFonts w:ascii="Calibri" w:eastAsia="Calibri" w:hAnsi="Calibri" w:cs="Calibri"/>
                 <w:sz w:val="22"/>
                 <w:szCs w:val="22"/>
-                <w:lang w:val="en-US"/>
               </w:rPr>
             </w:pPr>
           </w:p>
@@ -547,7 +543,6 @@
                 <w:rFonts w:ascii="Calibri" w:eastAsia="Calibri" w:hAnsi="Calibri" w:cs="Calibri"/>
                 <w:sz w:val="22"/>
                 <w:szCs w:val="22"/>
-                <w:lang w:val="en-US"/>
               </w:rPr>
             </w:pPr>
           </w:p>
@@ -562,7 +557,6 @@
                 <w:rFonts w:ascii="Calibri" w:eastAsia="Calibri" w:hAnsi="Calibri" w:cs="Calibri"/>
                 <w:sz w:val="22"/>
                 <w:szCs w:val="22"/>
-                <w:lang w:val="en-US"/>
               </w:rPr>
             </w:pPr>
           </w:p>
@@ -577,7 +571,6 @@
                 <w:rFonts w:ascii="Calibri" w:eastAsia="Calibri" w:hAnsi="Calibri" w:cs="Calibri"/>
                 <w:sz w:val="22"/>
                 <w:szCs w:val="22"/>
-                <w:lang w:val="en-US"/>
               </w:rPr>
             </w:pPr>
           </w:p>
@@ -592,7 +585,6 @@
                 <w:rFonts w:ascii="Calibri" w:eastAsia="Calibri" w:hAnsi="Calibri" w:cs="Calibri"/>
                 <w:sz w:val="22"/>
                 <w:szCs w:val="22"/>
-                <w:lang w:val="en-US"/>
               </w:rPr>
             </w:pPr>
           </w:p>
@@ -607,7 +599,6 @@
                 <w:rFonts w:ascii="Calibri" w:eastAsia="Calibri" w:hAnsi="Calibri" w:cs="Calibri"/>
                 <w:sz w:val="22"/>
                 <w:szCs w:val="22"/>
-                <w:lang w:val="en-US"/>
               </w:rPr>
             </w:pPr>
           </w:p>
@@ -622,7 +613,6 @@
                 <w:rFonts w:ascii="Calibri" w:eastAsia="Calibri" w:hAnsi="Calibri" w:cs="Calibri"/>
                 <w:sz w:val="22"/>
                 <w:szCs w:val="22"/>
-                <w:lang w:val="en-US"/>
               </w:rPr>
             </w:pPr>
           </w:p>
@@ -637,7 +627,6 @@
                 <w:rFonts w:ascii="Calibri" w:eastAsia="Calibri" w:hAnsi="Calibri" w:cs="Calibri"/>
                 <w:sz w:val="22"/>
                 <w:szCs w:val="22"/>
-                <w:lang w:val="en-US"/>
               </w:rPr>
             </w:pPr>
           </w:p>
@@ -652,7 +641,6 @@
                 <w:rFonts w:ascii="Calibri" w:eastAsia="Calibri" w:hAnsi="Calibri" w:cs="Calibri"/>
                 <w:sz w:val="22"/>
                 <w:szCs w:val="22"/>
-                <w:lang w:val="en-US"/>
               </w:rPr>
             </w:pPr>
           </w:p>
@@ -667,7 +655,6 @@
                 <w:rFonts w:ascii="Calibri" w:eastAsia="Calibri" w:hAnsi="Calibri" w:cs="Calibri"/>
                 <w:sz w:val="22"/>
                 <w:szCs w:val="22"/>
-                <w:lang w:val="en-US"/>
               </w:rPr>
             </w:pPr>
           </w:p>
@@ -682,7 +669,6 @@
                 <w:rFonts w:ascii="Calibri" w:eastAsia="Calibri" w:hAnsi="Calibri" w:cs="Calibri"/>
                 <w:sz w:val="22"/>
                 <w:szCs w:val="22"/>
-                <w:lang w:val="en-US"/>
               </w:rPr>
             </w:pPr>
           </w:p>
@@ -697,7 +683,6 @@
                 <w:rFonts w:ascii="Calibri" w:eastAsia="Calibri" w:hAnsi="Calibri" w:cs="Calibri"/>
                 <w:sz w:val="22"/>
                 <w:szCs w:val="22"/>
-                <w:lang w:val="en-US"/>
               </w:rPr>
             </w:pPr>
           </w:p>
@@ -712,7 +697,6 @@
                 <w:rFonts w:ascii="Calibri" w:eastAsia="Calibri" w:hAnsi="Calibri" w:cs="Calibri"/>
                 <w:sz w:val="22"/>
                 <w:szCs w:val="22"/>
-                <w:lang w:val="en-US"/>
               </w:rPr>
             </w:pPr>
           </w:p>
@@ -723,18 +707,43 @@
                 <w:tab w:val="left" w:pos="1440"/>
               </w:tabs>
               <w:jc w:val="right"/>
-              <w:rPr>
+            </w:pPr>
+            <w:r>
+              <w:rPr>
+                <w:rFonts w:ascii="Calibri" w:eastAsia="Calibri" w:hAnsi="Calibri" w:cs="Calibri"/>
+                <w:sz w:val="22"/>
+                <w:szCs w:val="22"/>
+              </w:rPr>
+              <w:t>Ηράκλειο</w:t>
+            </w:r>
+            <w:r>
+              <w:rPr>
+                <w:rFonts w:ascii="Calibri" w:eastAsia="Calibri" w:hAnsi="Calibri" w:cs="Calibri"/>
+                <w:sz w:val="22"/>
+                <w:szCs w:val="22"/>
+              </w:rPr>
+              <w:t>,   ${</w:t>
+            </w:r>
+            <w:proofErr w:type="spellStart"/>
+            <w:r>
+              <w:rPr>
+                <w:rFonts w:ascii="Calibri" w:eastAsia="Calibri" w:hAnsi="Calibri" w:cs="Calibri"/>
+                <w:sz w:val="22"/>
+                <w:szCs w:val="22"/>
                 <w:lang w:val="en-US"/>
               </w:rPr>
-            </w:pPr>
-            <w:r>
-              <w:rPr>
-                <w:rFonts w:ascii="Calibri" w:eastAsia="Calibri" w:hAnsi="Calibri" w:cs="Calibri"/>
-                <w:sz w:val="22"/>
-                <w:szCs w:val="22"/>
-              </w:rPr>
-              <w:t>Ηράκλειο</w:t>
-            </w:r>
+              <w:t>regionaldirect</w:t>
+            </w:r>
+            <w:proofErr w:type="spellEnd"/>
+            <w:r>
+              <w:rPr>
+                <w:rFonts w:ascii="Calibri" w:eastAsia="Calibri" w:hAnsi="Calibri" w:cs="Calibri"/>
+                <w:sz w:val="22"/>
+                <w:szCs w:val="22"/>
+              </w:rPr>
+              <w:t>_</w:t>
+            </w:r>
+            <w:proofErr w:type="spellStart"/>
             <w:r>
               <w:rPr>
                 <w:rFonts w:ascii="Calibri" w:eastAsia="Calibri" w:hAnsi="Calibri" w:cs="Calibri"/>
@@ -742,7 +751,7 @@
                 <w:szCs w:val="22"/>
                 <w:lang w:val="en-US"/>
               </w:rPr>
-              <w:t>,</w:t>
+              <w:t>protocol</w:t>
             </w:r>
             <w:r>
               <w:rPr>
@@ -751,25 +760,6 @@
                 <w:szCs w:val="22"/>
                 <w:lang w:val="en-US"/>
               </w:rPr>
-              <w:t xml:space="preserve">   ${</w:t>
-            </w:r>
-            <w:proofErr w:type="spellStart"/>
-            <w:r>
-              <w:rPr>
-                <w:rFonts w:ascii="Calibri" w:eastAsia="Calibri" w:hAnsi="Calibri" w:cs="Calibri"/>
-                <w:sz w:val="22"/>
-                <w:szCs w:val="22"/>
-                <w:lang w:val="en-US"/>
-              </w:rPr>
-              <w:t>regionaldirect_protocol</w:t>
-            </w:r>
-            <w:r>
-              <w:rPr>
-                <w:rFonts w:ascii="Calibri" w:eastAsia="Calibri" w:hAnsi="Calibri" w:cs="Calibri"/>
-                <w:sz w:val="22"/>
-                <w:szCs w:val="22"/>
-                <w:lang w:val="en-US"/>
-              </w:rPr>
               <w:t>date</w:t>
             </w:r>
             <w:proofErr w:type="spellEnd"/>
@@ -778,7 +768,6 @@
                 <w:rFonts w:ascii="Calibri" w:eastAsia="Calibri" w:hAnsi="Calibri" w:cs="Calibri"/>
                 <w:sz w:val="22"/>
                 <w:szCs w:val="22"/>
-                <w:lang w:val="en-US"/>
               </w:rPr>
               <w:t>}</w:t>
             </w:r>
@@ -831,7 +820,50 @@
                 <w:szCs w:val="22"/>
                 <w:lang w:val="en-US"/>
               </w:rPr>
-              <w:t>.: ${</w:t>
+              <w:t xml:space="preserve">.: </w:t>
+            </w:r>
+            <w:r>
+              <w:rPr>
+                <w:rFonts w:ascii="Calibri" w:eastAsia="Calibri" w:hAnsi="Calibri" w:cs="Calibri"/>
+                <w:sz w:val="22"/>
+                <w:szCs w:val="22"/>
+              </w:rPr>
+              <w:t>Φ</w:t>
+            </w:r>
+            <w:r>
+              <w:rPr>
+                <w:rFonts w:ascii="Calibri" w:eastAsia="Calibri" w:hAnsi="Calibri" w:cs="Calibri"/>
+                <w:sz w:val="22"/>
+                <w:szCs w:val="22"/>
+                <w:lang w:val="en-US"/>
+              </w:rPr>
+              <w:t>.1</w:t>
+            </w:r>
+            <w:r>
+              <w:rPr>
+                <w:rFonts w:ascii="Calibri" w:eastAsia="Calibri" w:hAnsi="Calibri" w:cs="Calibri"/>
+                <w:sz w:val="22"/>
+                <w:szCs w:val="22"/>
+                <w:lang w:val="en-US"/>
+              </w:rPr>
+              <w:t>1.</w:t>
+            </w:r>
+            <w:r>
+              <w:rPr>
+                <w:rFonts w:ascii="Calibri" w:eastAsia="Calibri" w:hAnsi="Calibri" w:cs="Calibri"/>
+                <w:sz w:val="22"/>
+                <w:szCs w:val="22"/>
+              </w:rPr>
+              <w:t>2/</w:t>
+            </w:r>
+            <w:r>
+              <w:rPr>
+                <w:rFonts w:ascii="Calibri" w:eastAsia="Calibri" w:hAnsi="Calibri" w:cs="Calibri"/>
+                <w:sz w:val="22"/>
+                <w:szCs w:val="22"/>
+                <w:lang w:val="en-US"/>
+              </w:rPr>
+              <w:t>${</w:t>
             </w:r>
             <w:proofErr w:type="spellStart"/>
             <w:r>
@@ -841,7 +873,16 @@
                 <w:szCs w:val="22"/>
                 <w:lang w:val="en-US"/>
               </w:rPr>
-              <w:t>regionaldirect_</w:t>
+              <w:t>regionaldirect</w:t>
+            </w:r>
+            <w:r>
+              <w:rPr>
+                <w:rFonts w:ascii="Calibri" w:eastAsia="Calibri" w:hAnsi="Calibri" w:cs="Calibri"/>
+                <w:sz w:val="22"/>
+                <w:szCs w:val="22"/>
+                <w:lang w:val="en-US"/>
+              </w:rPr>
+              <w:t>_</w:t>
             </w:r>
             <w:r>
               <w:rPr>
@@ -1047,26 +1088,24 @@
                 <w:rFonts w:ascii="Calibri" w:eastAsia="Calibri" w:hAnsi="Calibri" w:cs="Calibri"/>
                 <w:sz w:val="22"/>
                 <w:szCs w:val="22"/>
+              </w:rPr>
+            </w:pPr>
+            <w:r>
+              <w:rPr>
+                <w:rFonts w:ascii="Calibri" w:eastAsia="Calibri" w:hAnsi="Calibri" w:cs="Calibri"/>
+                <w:sz w:val="22"/>
+                <w:szCs w:val="22"/>
+              </w:rPr>
+              <w:t>${</w:t>
+            </w:r>
+            <w:proofErr w:type="spellStart"/>
+            <w:r>
+              <w:rPr>
+                <w:rFonts w:ascii="Calibri" w:eastAsia="Calibri" w:hAnsi="Calibri" w:cs="Calibri"/>
+                <w:sz w:val="22"/>
+                <w:szCs w:val="22"/>
                 <w:lang w:val="en-US"/>
               </w:rPr>
-            </w:pPr>
-            <w:r>
-              <w:rPr>
-                <w:rFonts w:ascii="Calibri" w:eastAsia="Calibri" w:hAnsi="Calibri" w:cs="Calibri"/>
-                <w:sz w:val="22"/>
-                <w:szCs w:val="22"/>
-                <w:lang w:val="en-US"/>
-              </w:rPr>
-              <w:t>${</w:t>
-            </w:r>
-            <w:proofErr w:type="spellStart"/>
-            <w:r>
-              <w:rPr>
-                <w:rFonts w:ascii="Calibri" w:eastAsia="Calibri" w:hAnsi="Calibri" w:cs="Calibri"/>
-                <w:sz w:val="22"/>
-                <w:szCs w:val="22"/>
-                <w:lang w:val="en-US"/>
-              </w:rPr>
               <w:t>contactperson</w:t>
             </w:r>
             <w:proofErr w:type="spellEnd"/>
@@ -1075,7 +1114,6 @@
                 <w:rFonts w:ascii="Calibri" w:eastAsia="Calibri" w:hAnsi="Calibri" w:cs="Calibri"/>
                 <w:sz w:val="22"/>
                 <w:szCs w:val="22"/>
-                <w:lang w:val="en-US"/>
               </w:rPr>
               <w:t>}</w:t>
             </w:r>
@@ -1090,26 +1128,24 @@
                 <w:rFonts w:ascii="Calibri" w:eastAsia="Calibri" w:hAnsi="Calibri" w:cs="Calibri"/>
                 <w:sz w:val="22"/>
                 <w:szCs w:val="22"/>
+              </w:rPr>
+            </w:pPr>
+            <w:r>
+              <w:rPr>
+                <w:rFonts w:ascii="Calibri" w:eastAsia="Calibri" w:hAnsi="Calibri" w:cs="Calibri"/>
+                <w:sz w:val="22"/>
+                <w:szCs w:val="22"/>
+              </w:rPr>
+              <w:t>${</w:t>
+            </w:r>
+            <w:proofErr w:type="spellStart"/>
+            <w:r>
+              <w:rPr>
+                <w:rFonts w:ascii="Calibri" w:eastAsia="Calibri" w:hAnsi="Calibri" w:cs="Calibri"/>
+                <w:sz w:val="22"/>
+                <w:szCs w:val="22"/>
                 <w:lang w:val="en-US"/>
               </w:rPr>
-            </w:pPr>
-            <w:r>
-              <w:rPr>
-                <w:rFonts w:ascii="Calibri" w:eastAsia="Calibri" w:hAnsi="Calibri" w:cs="Calibri"/>
-                <w:sz w:val="22"/>
-                <w:szCs w:val="22"/>
-                <w:lang w:val="en-US"/>
-              </w:rPr>
-              <w:t>${</w:t>
-            </w:r>
-            <w:proofErr w:type="spellStart"/>
-            <w:r>
-              <w:rPr>
-                <w:rFonts w:ascii="Calibri" w:eastAsia="Calibri" w:hAnsi="Calibri" w:cs="Calibri"/>
-                <w:sz w:val="22"/>
-                <w:szCs w:val="22"/>
-                <w:lang w:val="en-US"/>
-              </w:rPr>
               <w:t>postaladdress</w:t>
             </w:r>
             <w:proofErr w:type="spellEnd"/>
@@ -1118,7 +1154,6 @@
                 <w:rFonts w:ascii="Calibri" w:eastAsia="Calibri" w:hAnsi="Calibri" w:cs="Calibri"/>
                 <w:sz w:val="22"/>
                 <w:szCs w:val="22"/>
-                <w:lang w:val="en-US"/>
               </w:rPr>
               <w:t>}</w:t>
             </w:r>
@@ -1133,26 +1168,24 @@
                 <w:rFonts w:ascii="Calibri" w:eastAsia="Calibri" w:hAnsi="Calibri" w:cs="Calibri"/>
                 <w:sz w:val="22"/>
                 <w:szCs w:val="22"/>
+              </w:rPr>
+            </w:pPr>
+            <w:r>
+              <w:rPr>
+                <w:rFonts w:ascii="Calibri" w:eastAsia="Calibri" w:hAnsi="Calibri" w:cs="Calibri"/>
+                <w:sz w:val="22"/>
+                <w:szCs w:val="22"/>
+              </w:rPr>
+              <w:t>${</w:t>
+            </w:r>
+            <w:proofErr w:type="spellStart"/>
+            <w:r>
+              <w:rPr>
+                <w:rFonts w:ascii="Calibri" w:eastAsia="Calibri" w:hAnsi="Calibri" w:cs="Calibri"/>
+                <w:sz w:val="22"/>
+                <w:szCs w:val="22"/>
                 <w:lang w:val="en-US"/>
               </w:rPr>
-            </w:pPr>
-            <w:r>
-              <w:rPr>
-                <w:rFonts w:ascii="Calibri" w:eastAsia="Calibri" w:hAnsi="Calibri" w:cs="Calibri"/>
-                <w:sz w:val="22"/>
-                <w:szCs w:val="22"/>
-                <w:lang w:val="en-US"/>
-              </w:rPr>
-              <w:t>${</w:t>
-            </w:r>
-            <w:proofErr w:type="spellStart"/>
-            <w:r>
-              <w:rPr>
-                <w:rFonts w:ascii="Calibri" w:eastAsia="Calibri" w:hAnsi="Calibri" w:cs="Calibri"/>
-                <w:sz w:val="22"/>
-                <w:szCs w:val="22"/>
-                <w:lang w:val="en-US"/>
-              </w:rPr>
               <w:t>phonenumber</w:t>
             </w:r>
             <w:proofErr w:type="spellEnd"/>
@@ -1161,7 +1194,6 @@
                 <w:rFonts w:ascii="Calibri" w:eastAsia="Calibri" w:hAnsi="Calibri" w:cs="Calibri"/>
                 <w:sz w:val="22"/>
                 <w:szCs w:val="22"/>
-                <w:lang w:val="en-US"/>
               </w:rPr>
               <w:t>}</w:t>
             </w:r>
@@ -1176,17 +1208,32 @@
                 <w:rFonts w:ascii="Calibri" w:eastAsia="Calibri" w:hAnsi="Calibri" w:cs="Calibri"/>
                 <w:sz w:val="22"/>
                 <w:szCs w:val="22"/>
+              </w:rPr>
+            </w:pPr>
+            <w:r>
+              <w:rPr>
+                <w:rFonts w:ascii="Calibri" w:eastAsia="Calibri" w:hAnsi="Calibri" w:cs="Calibri"/>
+                <w:sz w:val="22"/>
+                <w:szCs w:val="22"/>
+              </w:rPr>
+              <w:t>${</w:t>
+            </w:r>
+            <w:r>
+              <w:rPr>
+                <w:rFonts w:ascii="Calibri" w:eastAsia="Calibri" w:hAnsi="Calibri" w:cs="Calibri"/>
+                <w:sz w:val="22"/>
+                <w:szCs w:val="22"/>
                 <w:lang w:val="en-US"/>
               </w:rPr>
-            </w:pPr>
-            <w:r>
-              <w:rPr>
-                <w:rFonts w:ascii="Calibri" w:eastAsia="Calibri" w:hAnsi="Calibri" w:cs="Calibri"/>
-                <w:sz w:val="22"/>
-                <w:szCs w:val="22"/>
-                <w:lang w:val="en-US"/>
-              </w:rPr>
-              <w:t>${fax}</w:t>
+              <w:t>fax</w:t>
+            </w:r>
+            <w:r>
+              <w:rPr>
+                <w:rFonts w:ascii="Calibri" w:eastAsia="Calibri" w:hAnsi="Calibri" w:cs="Calibri"/>
+                <w:sz w:val="22"/>
+                <w:szCs w:val="22"/>
+              </w:rPr>
+              <w:t>}</w:t>
             </w:r>
           </w:p>
           <w:p>
@@ -1199,17 +1246,32 @@
                 <w:rFonts w:ascii="Calibri" w:eastAsia="Calibri" w:hAnsi="Calibri" w:cs="Calibri"/>
                 <w:sz w:val="22"/>
                 <w:szCs w:val="22"/>
+              </w:rPr>
+            </w:pPr>
+            <w:r>
+              <w:rPr>
+                <w:rFonts w:ascii="Calibri" w:eastAsia="Calibri" w:hAnsi="Calibri" w:cs="Calibri"/>
+                <w:sz w:val="22"/>
+                <w:szCs w:val="22"/>
+              </w:rPr>
+              <w:t>${</w:t>
+            </w:r>
+            <w:r>
+              <w:rPr>
+                <w:rFonts w:ascii="Calibri" w:eastAsia="Calibri" w:hAnsi="Calibri" w:cs="Calibri"/>
+                <w:sz w:val="22"/>
+                <w:szCs w:val="22"/>
                 <w:lang w:val="en-US"/>
               </w:rPr>
-            </w:pPr>
-            <w:r>
-              <w:rPr>
-                <w:rFonts w:ascii="Calibri" w:eastAsia="Calibri" w:hAnsi="Calibri" w:cs="Calibri"/>
-                <w:sz w:val="22"/>
-                <w:szCs w:val="22"/>
-                <w:lang w:val="en-US"/>
-              </w:rPr>
-              <w:t>${email}</w:t>
+              <w:t>email</w:t>
+            </w:r>
+            <w:r>
+              <w:rPr>
+                <w:rFonts w:ascii="Calibri" w:eastAsia="Calibri" w:hAnsi="Calibri" w:cs="Calibri"/>
+                <w:sz w:val="22"/>
+                <w:szCs w:val="22"/>
+              </w:rPr>
+              <w:t>}</w:t>
             </w:r>
           </w:p>
           <w:p>

</xml_diff>

<commit_message>
Support for common specializations decisions
</commit_message>
<xml_diff>
--- a/yii2/vendor/admapp/resources/disposals/DISPOSALS_APPROVAL_GENERAL_REPUBLISH_TEMPLATE.docx
+++ b/yii2/vendor/admapp/resources/disposals/DISPOSALS_APPROVAL_GENERAL_REPUBLISH_TEMPLATE.docx
@@ -246,6 +246,7 @@
                 <w:rFonts w:ascii="Calibri" w:eastAsia="Calibri" w:hAnsi="Calibri" w:cs="Calibri"/>
                 <w:sz w:val="22"/>
                 <w:szCs w:val="22"/>
+                <w:lang w:val="en-US"/>
               </w:rPr>
             </w:pPr>
             <w:r>
@@ -501,6 +502,7 @@
                 <w:rFonts w:ascii="Calibri" w:eastAsia="Calibri" w:hAnsi="Calibri" w:cs="Calibri"/>
                 <w:sz w:val="22"/>
                 <w:szCs w:val="22"/>
+                <w:lang w:val="en-US"/>
               </w:rPr>
             </w:pPr>
           </w:p>
@@ -515,6 +517,7 @@
                 <w:rFonts w:ascii="Calibri" w:eastAsia="Calibri" w:hAnsi="Calibri" w:cs="Calibri"/>
                 <w:sz w:val="22"/>
                 <w:szCs w:val="22"/>
+                <w:lang w:val="en-US"/>
               </w:rPr>
             </w:pPr>
           </w:p>
@@ -529,6 +532,7 @@
                 <w:rFonts w:ascii="Calibri" w:eastAsia="Calibri" w:hAnsi="Calibri" w:cs="Calibri"/>
                 <w:sz w:val="22"/>
                 <w:szCs w:val="22"/>
+                <w:lang w:val="en-US"/>
               </w:rPr>
             </w:pPr>
           </w:p>
@@ -543,6 +547,7 @@
                 <w:rFonts w:ascii="Calibri" w:eastAsia="Calibri" w:hAnsi="Calibri" w:cs="Calibri"/>
                 <w:sz w:val="22"/>
                 <w:szCs w:val="22"/>
+                <w:lang w:val="en-US"/>
               </w:rPr>
             </w:pPr>
           </w:p>
@@ -557,6 +562,7 @@
                 <w:rFonts w:ascii="Calibri" w:eastAsia="Calibri" w:hAnsi="Calibri" w:cs="Calibri"/>
                 <w:sz w:val="22"/>
                 <w:szCs w:val="22"/>
+                <w:lang w:val="en-US"/>
               </w:rPr>
             </w:pPr>
           </w:p>
@@ -571,6 +577,7 @@
                 <w:rFonts w:ascii="Calibri" w:eastAsia="Calibri" w:hAnsi="Calibri" w:cs="Calibri"/>
                 <w:sz w:val="22"/>
                 <w:szCs w:val="22"/>
+                <w:lang w:val="en-US"/>
               </w:rPr>
             </w:pPr>
           </w:p>
@@ -585,6 +592,7 @@
                 <w:rFonts w:ascii="Calibri" w:eastAsia="Calibri" w:hAnsi="Calibri" w:cs="Calibri"/>
                 <w:sz w:val="22"/>
                 <w:szCs w:val="22"/>
+                <w:lang w:val="en-US"/>
               </w:rPr>
             </w:pPr>
           </w:p>
@@ -599,6 +607,7 @@
                 <w:rFonts w:ascii="Calibri" w:eastAsia="Calibri" w:hAnsi="Calibri" w:cs="Calibri"/>
                 <w:sz w:val="22"/>
                 <w:szCs w:val="22"/>
+                <w:lang w:val="en-US"/>
               </w:rPr>
             </w:pPr>
           </w:p>
@@ -613,6 +622,7 @@
                 <w:rFonts w:ascii="Calibri" w:eastAsia="Calibri" w:hAnsi="Calibri" w:cs="Calibri"/>
                 <w:sz w:val="22"/>
                 <w:szCs w:val="22"/>
+                <w:lang w:val="en-US"/>
               </w:rPr>
             </w:pPr>
           </w:p>
@@ -627,6 +637,7 @@
                 <w:rFonts w:ascii="Calibri" w:eastAsia="Calibri" w:hAnsi="Calibri" w:cs="Calibri"/>
                 <w:sz w:val="22"/>
                 <w:szCs w:val="22"/>
+                <w:lang w:val="en-US"/>
               </w:rPr>
             </w:pPr>
           </w:p>
@@ -641,6 +652,7 @@
                 <w:rFonts w:ascii="Calibri" w:eastAsia="Calibri" w:hAnsi="Calibri" w:cs="Calibri"/>
                 <w:sz w:val="22"/>
                 <w:szCs w:val="22"/>
+                <w:lang w:val="en-US"/>
               </w:rPr>
             </w:pPr>
           </w:p>
@@ -655,6 +667,7 @@
                 <w:rFonts w:ascii="Calibri" w:eastAsia="Calibri" w:hAnsi="Calibri" w:cs="Calibri"/>
                 <w:sz w:val="22"/>
                 <w:szCs w:val="22"/>
+                <w:lang w:val="en-US"/>
               </w:rPr>
             </w:pPr>
           </w:p>
@@ -669,6 +682,7 @@
                 <w:rFonts w:ascii="Calibri" w:eastAsia="Calibri" w:hAnsi="Calibri" w:cs="Calibri"/>
                 <w:sz w:val="22"/>
                 <w:szCs w:val="22"/>
+                <w:lang w:val="en-US"/>
               </w:rPr>
             </w:pPr>
           </w:p>
@@ -683,6 +697,7 @@
                 <w:rFonts w:ascii="Calibri" w:eastAsia="Calibri" w:hAnsi="Calibri" w:cs="Calibri"/>
                 <w:sz w:val="22"/>
                 <w:szCs w:val="22"/>
+                <w:lang w:val="en-US"/>
               </w:rPr>
             </w:pPr>
           </w:p>
@@ -697,6 +712,7 @@
                 <w:rFonts w:ascii="Calibri" w:eastAsia="Calibri" w:hAnsi="Calibri" w:cs="Calibri"/>
                 <w:sz w:val="22"/>
                 <w:szCs w:val="22"/>
+                <w:lang w:val="en-US"/>
               </w:rPr>
             </w:pPr>
           </w:p>
@@ -707,6 +723,9 @@
                 <w:tab w:val="left" w:pos="1440"/>
               </w:tabs>
               <w:jc w:val="right"/>
+              <w:rPr>
+                <w:lang w:val="en-US"/>
+              </w:rPr>
             </w:pPr>
             <w:r>
               <w:rPr>
@@ -721,6 +740,7 @@
                 <w:rFonts w:ascii="Calibri" w:eastAsia="Calibri" w:hAnsi="Calibri" w:cs="Calibri"/>
                 <w:sz w:val="22"/>
                 <w:szCs w:val="22"/>
+                <w:lang w:val="en-US"/>
               </w:rPr>
               <w:t>,   ${</w:t>
             </w:r>
@@ -734,40 +754,40 @@
               </w:rPr>
               <w:t>regionaldirect</w:t>
             </w:r>
+            <w:r>
+              <w:rPr>
+                <w:rFonts w:ascii="Calibri" w:eastAsia="Calibri" w:hAnsi="Calibri" w:cs="Calibri"/>
+                <w:sz w:val="22"/>
+                <w:szCs w:val="22"/>
+                <w:lang w:val="en-US"/>
+              </w:rPr>
+              <w:t>_</w:t>
+            </w:r>
+            <w:r>
+              <w:rPr>
+                <w:rFonts w:ascii="Calibri" w:eastAsia="Calibri" w:hAnsi="Calibri" w:cs="Calibri"/>
+                <w:sz w:val="22"/>
+                <w:szCs w:val="22"/>
+                <w:lang w:val="en-US"/>
+              </w:rPr>
+              <w:t>protocol</w:t>
+            </w:r>
+            <w:r>
+              <w:rPr>
+                <w:rFonts w:ascii="Calibri" w:eastAsia="Calibri" w:hAnsi="Calibri" w:cs="Calibri"/>
+                <w:sz w:val="22"/>
+                <w:szCs w:val="22"/>
+                <w:lang w:val="en-US"/>
+              </w:rPr>
+              <w:t>date</w:t>
+            </w:r>
             <w:proofErr w:type="spellEnd"/>
             <w:r>
               <w:rPr>
                 <w:rFonts w:ascii="Calibri" w:eastAsia="Calibri" w:hAnsi="Calibri" w:cs="Calibri"/>
                 <w:sz w:val="22"/>
                 <w:szCs w:val="22"/>
-              </w:rPr>
-              <w:t>_</w:t>
-            </w:r>
-            <w:proofErr w:type="spellStart"/>
-            <w:r>
-              <w:rPr>
-                <w:rFonts w:ascii="Calibri" w:eastAsia="Calibri" w:hAnsi="Calibri" w:cs="Calibri"/>
-                <w:sz w:val="22"/>
-                <w:szCs w:val="22"/>
-                <w:lang w:val="en-US"/>
-              </w:rPr>
-              <w:t>protocol</w:t>
-            </w:r>
-            <w:r>
-              <w:rPr>
-                <w:rFonts w:ascii="Calibri" w:eastAsia="Calibri" w:hAnsi="Calibri" w:cs="Calibri"/>
-                <w:sz w:val="22"/>
-                <w:szCs w:val="22"/>
-                <w:lang w:val="en-US"/>
-              </w:rPr>
-              <w:t>date</w:t>
-            </w:r>
-            <w:proofErr w:type="spellEnd"/>
-            <w:r>
-              <w:rPr>
-                <w:rFonts w:ascii="Calibri" w:eastAsia="Calibri" w:hAnsi="Calibri" w:cs="Calibri"/>
-                <w:sz w:val="22"/>
-                <w:szCs w:val="22"/>
+                <w:lang w:val="en-US"/>
               </w:rPr>
               <w:t>}</w:t>
             </w:r>
@@ -853,6 +873,7 @@
                 <w:rFonts w:ascii="Calibri" w:eastAsia="Calibri" w:hAnsi="Calibri" w:cs="Calibri"/>
                 <w:sz w:val="22"/>
                 <w:szCs w:val="22"/>
+                <w:lang w:val="en-US"/>
               </w:rPr>
               <w:t>2/</w:t>
             </w:r>
@@ -1088,13 +1109,15 @@
                 <w:rFonts w:ascii="Calibri" w:eastAsia="Calibri" w:hAnsi="Calibri" w:cs="Calibri"/>
                 <w:sz w:val="22"/>
                 <w:szCs w:val="22"/>
-              </w:rPr>
-            </w:pPr>
-            <w:r>
-              <w:rPr>
-                <w:rFonts w:ascii="Calibri" w:eastAsia="Calibri" w:hAnsi="Calibri" w:cs="Calibri"/>
-                <w:sz w:val="22"/>
-                <w:szCs w:val="22"/>
+                <w:lang w:val="en-US"/>
+              </w:rPr>
+            </w:pPr>
+            <w:r>
+              <w:rPr>
+                <w:rFonts w:ascii="Calibri" w:eastAsia="Calibri" w:hAnsi="Calibri" w:cs="Calibri"/>
+                <w:sz w:val="22"/>
+                <w:szCs w:val="22"/>
+                <w:lang w:val="en-US"/>
               </w:rPr>
               <w:t>${</w:t>
             </w:r>
@@ -1114,6 +1137,7 @@
                 <w:rFonts w:ascii="Calibri" w:eastAsia="Calibri" w:hAnsi="Calibri" w:cs="Calibri"/>
                 <w:sz w:val="22"/>
                 <w:szCs w:val="22"/>
+                <w:lang w:val="en-US"/>
               </w:rPr>
               <w:t>}</w:t>
             </w:r>
@@ -1128,13 +1152,15 @@
                 <w:rFonts w:ascii="Calibri" w:eastAsia="Calibri" w:hAnsi="Calibri" w:cs="Calibri"/>
                 <w:sz w:val="22"/>
                 <w:szCs w:val="22"/>
-              </w:rPr>
-            </w:pPr>
-            <w:r>
-              <w:rPr>
-                <w:rFonts w:ascii="Calibri" w:eastAsia="Calibri" w:hAnsi="Calibri" w:cs="Calibri"/>
-                <w:sz w:val="22"/>
-                <w:szCs w:val="22"/>
+                <w:lang w:val="en-US"/>
+              </w:rPr>
+            </w:pPr>
+            <w:r>
+              <w:rPr>
+                <w:rFonts w:ascii="Calibri" w:eastAsia="Calibri" w:hAnsi="Calibri" w:cs="Calibri"/>
+                <w:sz w:val="22"/>
+                <w:szCs w:val="22"/>
+                <w:lang w:val="en-US"/>
               </w:rPr>
               <w:t>${</w:t>
             </w:r>
@@ -1154,6 +1180,7 @@
                 <w:rFonts w:ascii="Calibri" w:eastAsia="Calibri" w:hAnsi="Calibri" w:cs="Calibri"/>
                 <w:sz w:val="22"/>
                 <w:szCs w:val="22"/>
+                <w:lang w:val="en-US"/>
               </w:rPr>
               <w:t>}</w:t>
             </w:r>
@@ -1168,13 +1195,15 @@
                 <w:rFonts w:ascii="Calibri" w:eastAsia="Calibri" w:hAnsi="Calibri" w:cs="Calibri"/>
                 <w:sz w:val="22"/>
                 <w:szCs w:val="22"/>
-              </w:rPr>
-            </w:pPr>
-            <w:r>
-              <w:rPr>
-                <w:rFonts w:ascii="Calibri" w:eastAsia="Calibri" w:hAnsi="Calibri" w:cs="Calibri"/>
-                <w:sz w:val="22"/>
-                <w:szCs w:val="22"/>
+                <w:lang w:val="en-US"/>
+              </w:rPr>
+            </w:pPr>
+            <w:r>
+              <w:rPr>
+                <w:rFonts w:ascii="Calibri" w:eastAsia="Calibri" w:hAnsi="Calibri" w:cs="Calibri"/>
+                <w:sz w:val="22"/>
+                <w:szCs w:val="22"/>
+                <w:lang w:val="en-US"/>
               </w:rPr>
               <w:t>${</w:t>
             </w:r>
@@ -1194,6 +1223,7 @@
                 <w:rFonts w:ascii="Calibri" w:eastAsia="Calibri" w:hAnsi="Calibri" w:cs="Calibri"/>
                 <w:sz w:val="22"/>
                 <w:szCs w:val="22"/>
+                <w:lang w:val="en-US"/>
               </w:rPr>
               <w:t>}</w:t>
             </w:r>
@@ -1208,13 +1238,15 @@
                 <w:rFonts w:ascii="Calibri" w:eastAsia="Calibri" w:hAnsi="Calibri" w:cs="Calibri"/>
                 <w:sz w:val="22"/>
                 <w:szCs w:val="22"/>
-              </w:rPr>
-            </w:pPr>
-            <w:r>
-              <w:rPr>
-                <w:rFonts w:ascii="Calibri" w:eastAsia="Calibri" w:hAnsi="Calibri" w:cs="Calibri"/>
-                <w:sz w:val="22"/>
-                <w:szCs w:val="22"/>
+                <w:lang w:val="en-US"/>
+              </w:rPr>
+            </w:pPr>
+            <w:r>
+              <w:rPr>
+                <w:rFonts w:ascii="Calibri" w:eastAsia="Calibri" w:hAnsi="Calibri" w:cs="Calibri"/>
+                <w:sz w:val="22"/>
+                <w:szCs w:val="22"/>
+                <w:lang w:val="en-US"/>
               </w:rPr>
               <w:t>${</w:t>
             </w:r>
@@ -1232,6 +1264,7 @@
                 <w:rFonts w:ascii="Calibri" w:eastAsia="Calibri" w:hAnsi="Calibri" w:cs="Calibri"/>
                 <w:sz w:val="22"/>
                 <w:szCs w:val="22"/>
+                <w:lang w:val="en-US"/>
               </w:rPr>
               <w:t>}</w:t>
             </w:r>
@@ -1246,13 +1279,15 @@
                 <w:rFonts w:ascii="Calibri" w:eastAsia="Calibri" w:hAnsi="Calibri" w:cs="Calibri"/>
                 <w:sz w:val="22"/>
                 <w:szCs w:val="22"/>
-              </w:rPr>
-            </w:pPr>
-            <w:r>
-              <w:rPr>
-                <w:rFonts w:ascii="Calibri" w:eastAsia="Calibri" w:hAnsi="Calibri" w:cs="Calibri"/>
-                <w:sz w:val="22"/>
-                <w:szCs w:val="22"/>
+                <w:lang w:val="en-US"/>
+              </w:rPr>
+            </w:pPr>
+            <w:r>
+              <w:rPr>
+                <w:rFonts w:ascii="Calibri" w:eastAsia="Calibri" w:hAnsi="Calibri" w:cs="Calibri"/>
+                <w:sz w:val="22"/>
+                <w:szCs w:val="22"/>
+                <w:lang w:val="en-US"/>
               </w:rPr>
               <w:t>${</w:t>
             </w:r>
@@ -1270,6 +1305,7 @@
                 <w:rFonts w:ascii="Calibri" w:eastAsia="Calibri" w:hAnsi="Calibri" w:cs="Calibri"/>
                 <w:sz w:val="22"/>
                 <w:szCs w:val="22"/>
+                <w:lang w:val="en-US"/>
               </w:rPr>
               <w:t>}</w:t>
             </w:r>
@@ -1455,6 +1491,23 @@
           <w:lang w:val="en-US"/>
         </w:rPr>
         <w:t>directorate</w:t>
+      </w:r>
+      <w:r>
+        <w:rPr>
+          <w:rFonts w:asciiTheme="majorHAnsi" w:hAnsiTheme="majorHAnsi" w:cstheme="majorHAnsi"/>
+          <w:sz w:val="24"/>
+          <w:szCs w:val="24"/>
+        </w:rPr>
+        <w:t>_</w:t>
+      </w:r>
+      <w:r>
+        <w:rPr>
+          <w:rFonts w:asciiTheme="majorHAnsi" w:hAnsiTheme="majorHAnsi" w:cstheme="majorHAnsi"/>
+          <w:sz w:val="24"/>
+          <w:szCs w:val="24"/>
+          <w:lang w:val="en-US"/>
+        </w:rPr>
+        <w:t>genitive</w:t>
       </w:r>
       <w:r>
         <w:rPr>
@@ -2342,7 +2395,7 @@
         <w:rPr>
           <w:rFonts w:ascii="Calibri" w:eastAsia="Calibri" w:hAnsi="Calibri" w:cs="Calibri"/>
         </w:rPr>
-        <w:t xml:space="preserve"> για τους κάτωθι εκπαιδευτικούς , ως εξής:</w:t>
+        <w:t xml:space="preserve"> για τους κάτωθι εκπαιδευτικούς, ως εξής:</w:t>
       </w:r>
     </w:p>
     <w:p>

</xml_diff>